<commit_message>
made small change to resume as well as change to script that handles tailwind compression (build:css:prod)
</commit_message>
<xml_diff>
--- a/functions/resume/Jake Lee Resume.docx
+++ b/functions/resume/Jake Lee Resume.docx
@@ -3430,6 +3430,16 @@
                 <w:szCs w:val="20"/>
                 <w:lang w:val="en-US"/>
               </w:rPr>
+              <w:t xml:space="preserve">HarvardX - </w:t>
+            </w:r>
+            <w:r>
+              <w:rPr>
+                <w:rFonts w:ascii="Questrial" w:eastAsia="Questrial" w:hAnsi="Questrial" w:cs="Questrial"/>
+                <w:color w:val="000000"/>
+                <w:sz w:val="20"/>
+                <w:szCs w:val="20"/>
+                <w:lang w:val="en-US"/>
+              </w:rPr>
               <w:t>CS50P – Programming with Python</w:t>
             </w:r>
           </w:p>
@@ -3444,6 +3454,16 @@
                 <w:lang w:val="en-US"/>
               </w:rPr>
             </w:pPr>
+            <w:r>
+              <w:rPr>
+                <w:rFonts w:ascii="Questrial" w:eastAsia="Questrial" w:hAnsi="Questrial" w:cs="Questrial"/>
+                <w:color w:val="000000"/>
+                <w:sz w:val="20"/>
+                <w:szCs w:val="20"/>
+                <w:lang w:val="en-US"/>
+              </w:rPr>
+              <w:t xml:space="preserve">HarvardX - </w:t>
+            </w:r>
             <w:r>
               <w:rPr>
                 <w:rFonts w:ascii="Questrial" w:eastAsia="Questrial" w:hAnsi="Questrial" w:cs="Questrial"/>

</xml_diff>